<commit_message>
create readme word file
</commit_message>
<xml_diff>
--- a/readme.docx
+++ b/readme.docx
@@ -3,11 +3,6 @@
 <w:document xmlns:wpc="http://schemas.microsoft.com/office/word/2010/wordprocessingCanvas" xmlns:mc="http://schemas.openxmlformats.org/markup-compatibility/2006" xmlns:o="urn:schemas-microsoft-com:office:office" xmlns:r="http://schemas.openxmlformats.org/officeDocument/2006/relationships" xmlns:m="http://schemas.openxmlformats.org/officeDocument/2006/math" xmlns:v="urn:schemas-microsoft-com:vml" xmlns:wp14="http://schemas.microsoft.com/office/word/2010/wordprocessingDrawing" xmlns:wp="http://schemas.openxmlformats.org/drawingml/2006/wordprocessingDrawing" xmlns:w10="urn:schemas-microsoft-com:office:word" xmlns:w="http://schemas.openxmlformats.org/wordprocessingml/2006/main" xmlns:w14="http://schemas.microsoft.com/office/word/2010/wordml" xmlns:wpg="http://schemas.microsoft.com/office/word/2010/wordprocessingGroup" xmlns:wpi="http://schemas.microsoft.com/office/word/2010/wordprocessingInk" xmlns:wne="http://schemas.microsoft.com/office/word/2006/wordml" xmlns:wps="http://schemas.microsoft.com/office/word/2010/wordprocessingShape" mc:Ignorable="w14 wp14">
   <w:body>
     <w:p>
-      <w:pPr>
-        <w:rPr>
-          <w:rFonts w:hint="eastAsia"/>
-        </w:rPr>
-      </w:pPr>
       <w:r>
         <w:rPr>
           <w:rFonts w:hint="eastAsia"/>
@@ -36,12 +31,60 @@
     <w:p>
       <w:pPr>
         <w:ind w:firstLine="420"/>
+        <w:rPr>
+          <w:rFonts w:hint="eastAsia"/>
+        </w:rPr>
       </w:pPr>
       <w:r>
         <w:rPr>
           <w:rFonts w:hint="eastAsia"/>
         </w:rPr>
         <w:t>又被自己帅醒</w:t>
+      </w:r>
+    </w:p>
+    <w:p>
+      <w:pPr>
+        <w:rPr>
+          <w:rFonts w:hint="eastAsia"/>
+        </w:rPr>
+      </w:pPr>
+      <w:r>
+        <w:rPr>
+          <w:rFonts w:hint="eastAsia"/>
+        </w:rPr>
+        <w:t>2023.3.3</w:t>
+      </w:r>
+      <w:r>
+        <w:rPr>
+          <w:rFonts w:hint="eastAsia"/>
+        </w:rPr>
+        <w:tab/>
+      </w:r>
+      <w:r>
+        <w:rPr>
+          <w:rFonts w:hint="eastAsia"/>
+        </w:rPr>
+        <w:tab/>
+      </w:r>
+      <w:r>
+        <w:rPr>
+          <w:rFonts w:hint="eastAsia"/>
+        </w:rPr>
+        <w:t>晴</w:t>
+      </w:r>
+    </w:p>
+    <w:p>
+      <w:r>
+        <w:rPr>
+          <w:rFonts w:hint="eastAsia"/>
+        </w:rPr>
+        <w:tab/>
+      </w:r>
+      <w:r>
+        <w:rPr>
+          <w:rFonts w:hint="eastAsia"/>
+        </w:rPr>
+        <w:t>又是被自己帅醒的一天</w:t>
       </w:r>
       <w:bookmarkStart w:id="0" w:name="_GoBack"/>
       <w:bookmarkEnd w:id="0"/>

</xml_diff>

<commit_message>
add fst and simp
</commit_message>
<xml_diff>
--- a/readme.docx
+++ b/readme.docx
@@ -204,6 +204,37 @@
       </w:r>
     </w:p>
     <w:p>
+      <w:r>
+        <w:rPr>
+          <w:rFonts w:hint="eastAsia"/>
+        </w:rPr>
+        <w:t>计划有变。</w:t>
+      </w:r>
+      <w:r>
+        <w:rPr>
+          <w:rFonts w:hint="eastAsia"/>
+        </w:rPr>
+        <w:t>不知变不变。</w:t>
+      </w:r>
+    </w:p>
+    <w:p/>
+    <w:p>
+      <w:r>
+        <w:rPr>
+          <w:rFonts w:hint="eastAsia"/>
+        </w:rPr>
+        <w:t>2023.3.23</w:t>
+      </w:r>
+    </w:p>
+    <w:p>
+      <w:r>
+        <w:rPr>
+          <w:rFonts w:hint="eastAsia"/>
+        </w:rPr>
+        <w:t>没变。</w:t>
+      </w:r>
+    </w:p>
+    <w:p>
       <w:pPr>
         <w:rPr>
           <w:rFonts w:hint="eastAsia"/>
@@ -213,13 +244,7 @@
         <w:rPr>
           <w:rFonts w:hint="eastAsia"/>
         </w:rPr>
-        <w:t>计划有变。</w:t>
-      </w:r>
-      <w:r>
-        <w:rPr>
-          <w:rFonts w:hint="eastAsia"/>
-        </w:rPr>
-        <w:t>不知变不变。</w:t>
+        <w:t>今天学分支。</w:t>
       </w:r>
     </w:p>
     <w:p>
@@ -239,28 +264,21 @@
         <w:rPr>
           <w:rFonts w:hint="eastAsia"/>
         </w:rPr>
-        <w:t>2023.3.23</w:t>
-      </w:r>
-    </w:p>
-    <w:p>
-      <w:pPr>
-        <w:rPr>
-          <w:rFonts w:hint="eastAsia"/>
-        </w:rPr>
-      </w:pPr>
-      <w:r>
-        <w:rPr>
-          <w:rFonts w:hint="eastAsia"/>
-        </w:rPr>
-        <w:t>没变。</w:t>
-      </w:r>
-    </w:p>
-    <w:p>
-      <w:r>
-        <w:rPr>
-          <w:rFonts w:hint="eastAsia"/>
-        </w:rPr>
-        <w:t>今天学分支。</w:t>
+        <w:t xml:space="preserve">2023.3.23 </w:t>
+      </w:r>
+      <w:r>
+        <w:rPr>
+          <w:rFonts w:hint="eastAsia"/>
+        </w:rPr>
+        <w:t>下午</w:t>
+      </w:r>
+    </w:p>
+    <w:p>
+      <w:r>
+        <w:rPr>
+          <w:rFonts w:hint="eastAsia"/>
+        </w:rPr>
+        <w:t>笑死了，宿舍奇葩学姐被我们班男生集体吃瓜，老师：“你们在探讨什么技术”。</w:t>
       </w:r>
       <w:bookmarkStart w:id="0" w:name="_GoBack"/>
       <w:bookmarkEnd w:id="0"/>
@@ -273,6 +291,44 @@
     </w:sectPr>
   </w:body>
 </w:document>
+</file>
+
+<file path=word/endnotes.xml><?xml version="1.0" encoding="utf-8"?>
+<w:endnotes xmlns:wpc="http://schemas.microsoft.com/office/word/2010/wordprocessingCanvas" xmlns:mc="http://schemas.openxmlformats.org/markup-compatibility/2006" xmlns:o="urn:schemas-microsoft-com:office:office" xmlns:r="http://schemas.openxmlformats.org/officeDocument/2006/relationships" xmlns:m="http://schemas.openxmlformats.org/officeDocument/2006/math" xmlns:v="urn:schemas-microsoft-com:vml" xmlns:wp14="http://schemas.microsoft.com/office/word/2010/wordprocessingDrawing" xmlns:wp="http://schemas.openxmlformats.org/drawingml/2006/wordprocessingDrawing" xmlns:w10="urn:schemas-microsoft-com:office:word" xmlns:w="http://schemas.openxmlformats.org/wordprocessingml/2006/main" xmlns:w14="http://schemas.microsoft.com/office/word/2010/wordml" xmlns:wpg="http://schemas.microsoft.com/office/word/2010/wordprocessingGroup" xmlns:wpi="http://schemas.microsoft.com/office/word/2010/wordprocessingInk" xmlns:wne="http://schemas.microsoft.com/office/word/2006/wordml" xmlns:wps="http://schemas.microsoft.com/office/word/2010/wordprocessingShape" mc:Ignorable="w14 wp14">
+  <w:endnote w:type="separator" w:id="-1">
+    <w:p>
+      <w:r>
+        <w:separator/>
+      </w:r>
+    </w:p>
+  </w:endnote>
+  <w:endnote w:type="continuationSeparator" w:id="0">
+    <w:p>
+      <w:r>
+        <w:continuationSeparator/>
+      </w:r>
+    </w:p>
+  </w:endnote>
+</w:endnotes>
+</file>
+
+<file path=word/footnotes.xml><?xml version="1.0" encoding="utf-8"?>
+<w:footnotes xmlns:wpc="http://schemas.microsoft.com/office/word/2010/wordprocessingCanvas" xmlns:mc="http://schemas.openxmlformats.org/markup-compatibility/2006" xmlns:o="urn:schemas-microsoft-com:office:office" xmlns:r="http://schemas.openxmlformats.org/officeDocument/2006/relationships" xmlns:m="http://schemas.openxmlformats.org/officeDocument/2006/math" xmlns:v="urn:schemas-microsoft-com:vml" xmlns:wp14="http://schemas.microsoft.com/office/word/2010/wordprocessingDrawing" xmlns:wp="http://schemas.openxmlformats.org/drawingml/2006/wordprocessingDrawing" xmlns:w10="urn:schemas-microsoft-com:office:word" xmlns:w="http://schemas.openxmlformats.org/wordprocessingml/2006/main" xmlns:w14="http://schemas.microsoft.com/office/word/2010/wordml" xmlns:wpg="http://schemas.microsoft.com/office/word/2010/wordprocessingGroup" xmlns:wpi="http://schemas.microsoft.com/office/word/2010/wordprocessingInk" xmlns:wne="http://schemas.microsoft.com/office/word/2006/wordml" xmlns:wps="http://schemas.microsoft.com/office/word/2010/wordprocessingShape" mc:Ignorable="w14 wp14">
+  <w:footnote w:type="separator" w:id="-1">
+    <w:p>
+      <w:r>
+        <w:separator/>
+      </w:r>
+    </w:p>
+  </w:footnote>
+  <w:footnote w:type="continuationSeparator" w:id="0">
+    <w:p>
+      <w:r>
+        <w:continuationSeparator/>
+      </w:r>
+    </w:p>
+  </w:footnote>
+</w:footnotes>
 </file>
 
 <file path=word/styles.xml><?xml version="1.0" encoding="utf-8"?>
@@ -483,6 +539,71 @@
     <w:uiPriority w:val="99"/>
     <w:semiHidden/>
     <w:rsid w:val="00D958AD"/>
+  </w:style>
+  <w:style w:type="paragraph" w:styleId="a4">
+    <w:name w:val="header"/>
+    <w:basedOn w:val="a"/>
+    <w:link w:val="Char0"/>
+    <w:uiPriority w:val="99"/>
+    <w:unhideWhenUsed/>
+    <w:rsid w:val="007630CC"/>
+    <w:pPr>
+      <w:pBdr>
+        <w:bottom w:val="single" w:sz="6" w:space="1" w:color="auto"/>
+      </w:pBdr>
+      <w:tabs>
+        <w:tab w:val="center" w:pos="4153"/>
+        <w:tab w:val="right" w:pos="8306"/>
+      </w:tabs>
+      <w:snapToGrid w:val="0"/>
+      <w:jc w:val="center"/>
+    </w:pPr>
+    <w:rPr>
+      <w:sz w:val="18"/>
+      <w:szCs w:val="18"/>
+    </w:rPr>
+  </w:style>
+  <w:style w:type="character" w:customStyle="1" w:styleId="Char0">
+    <w:name w:val="页眉 Char"/>
+    <w:basedOn w:val="a0"/>
+    <w:link w:val="a4"/>
+    <w:uiPriority w:val="99"/>
+    <w:rsid w:val="007630CC"/>
+    <w:rPr>
+      <w:sz w:val="18"/>
+      <w:szCs w:val="18"/>
+    </w:rPr>
+  </w:style>
+  <w:style w:type="paragraph" w:styleId="a5">
+    <w:name w:val="footer"/>
+    <w:basedOn w:val="a"/>
+    <w:link w:val="Char1"/>
+    <w:uiPriority w:val="99"/>
+    <w:unhideWhenUsed/>
+    <w:rsid w:val="007630CC"/>
+    <w:pPr>
+      <w:tabs>
+        <w:tab w:val="center" w:pos="4153"/>
+        <w:tab w:val="right" w:pos="8306"/>
+      </w:tabs>
+      <w:snapToGrid w:val="0"/>
+      <w:jc w:val="left"/>
+    </w:pPr>
+    <w:rPr>
+      <w:sz w:val="18"/>
+      <w:szCs w:val="18"/>
+    </w:rPr>
+  </w:style>
+  <w:style w:type="character" w:customStyle="1" w:styleId="Char1">
+    <w:name w:val="页脚 Char"/>
+    <w:basedOn w:val="a0"/>
+    <w:link w:val="a5"/>
+    <w:uiPriority w:val="99"/>
+    <w:rsid w:val="007630CC"/>
+    <w:rPr>
+      <w:sz w:val="18"/>
+      <w:szCs w:val="18"/>
+    </w:rPr>
   </w:style>
 </w:styles>
 </file>
@@ -695,6 +816,71 @@
     <w:uiPriority w:val="99"/>
     <w:semiHidden/>
     <w:rsid w:val="00D958AD"/>
+  </w:style>
+  <w:style w:type="paragraph" w:styleId="a4">
+    <w:name w:val="header"/>
+    <w:basedOn w:val="a"/>
+    <w:link w:val="Char0"/>
+    <w:uiPriority w:val="99"/>
+    <w:unhideWhenUsed/>
+    <w:rsid w:val="007630CC"/>
+    <w:pPr>
+      <w:pBdr>
+        <w:bottom w:val="single" w:sz="6" w:space="1" w:color="auto"/>
+      </w:pBdr>
+      <w:tabs>
+        <w:tab w:val="center" w:pos="4153"/>
+        <w:tab w:val="right" w:pos="8306"/>
+      </w:tabs>
+      <w:snapToGrid w:val="0"/>
+      <w:jc w:val="center"/>
+    </w:pPr>
+    <w:rPr>
+      <w:sz w:val="18"/>
+      <w:szCs w:val="18"/>
+    </w:rPr>
+  </w:style>
+  <w:style w:type="character" w:customStyle="1" w:styleId="Char0">
+    <w:name w:val="页眉 Char"/>
+    <w:basedOn w:val="a0"/>
+    <w:link w:val="a4"/>
+    <w:uiPriority w:val="99"/>
+    <w:rsid w:val="007630CC"/>
+    <w:rPr>
+      <w:sz w:val="18"/>
+      <w:szCs w:val="18"/>
+    </w:rPr>
+  </w:style>
+  <w:style w:type="paragraph" w:styleId="a5">
+    <w:name w:val="footer"/>
+    <w:basedOn w:val="a"/>
+    <w:link w:val="Char1"/>
+    <w:uiPriority w:val="99"/>
+    <w:unhideWhenUsed/>
+    <w:rsid w:val="007630CC"/>
+    <w:pPr>
+      <w:tabs>
+        <w:tab w:val="center" w:pos="4153"/>
+        <w:tab w:val="right" w:pos="8306"/>
+      </w:tabs>
+      <w:snapToGrid w:val="0"/>
+      <w:jc w:val="left"/>
+    </w:pPr>
+    <w:rPr>
+      <w:sz w:val="18"/>
+      <w:szCs w:val="18"/>
+    </w:rPr>
+  </w:style>
+  <w:style w:type="character" w:customStyle="1" w:styleId="Char1">
+    <w:name w:val="页脚 Char"/>
+    <w:basedOn w:val="a0"/>
+    <w:link w:val="a5"/>
+    <w:uiPriority w:val="99"/>
+    <w:rsid w:val="007630CC"/>
+    <w:rPr>
+      <w:sz w:val="18"/>
+      <w:szCs w:val="18"/>
+    </w:rPr>
   </w:style>
 </w:styles>
 </file>

</xml_diff>